<commit_message>
Alternativa Aurelia in povzetek
Dokončano
</commit_message>
<xml_diff>
--- a/reports/angular_alt.docx
+++ b/reports/angular_alt.docx
@@ -20,7 +20,17 @@
       </w:r>
       <w:proofErr w:type="spellEnd"/>
       <w:r>
-        <w:t xml:space="preserve"> je Vue.js, ki je odprtokoden </w:t>
+        <w:t xml:space="preserve"> je </w:t>
+      </w:r>
+      <w:r>
+        <w:rPr>
+          <w:b/>
+          <w:bCs/>
+        </w:rPr>
+        <w:t>Vue.js</w:t>
+      </w:r>
+      <w:r>
+        <w:t xml:space="preserve">, ki je odprtokoden </w:t>
       </w:r>
       <w:proofErr w:type="spellStart"/>
       <w:r>
@@ -61,7 +71,14 @@
         </w:numPr>
       </w:pPr>
       <w:r>
-        <w:t xml:space="preserve">Avtor: </w:t>
+        <w:rPr>
+          <w:b/>
+          <w:bCs/>
+        </w:rPr>
+        <w:t>Avtor</w:t>
+      </w:r>
+      <w:r>
+        <w:t xml:space="preserve">: </w:t>
       </w:r>
       <w:proofErr w:type="spellStart"/>
       <w:r>
@@ -86,7 +103,14 @@
         </w:numPr>
       </w:pPr>
       <w:r>
-        <w:t>Izdan: Februar 2014</w:t>
+        <w:rPr>
+          <w:b/>
+          <w:bCs/>
+        </w:rPr>
+        <w:t>Izdan</w:t>
+      </w:r>
+      <w:r>
+        <w:t>: Februar 2014</w:t>
       </w:r>
     </w:p>
     <w:p>
@@ -98,7 +122,14 @@
         </w:numPr>
       </w:pPr>
       <w:r>
-        <w:t xml:space="preserve">Jezik: </w:t>
+        <w:rPr>
+          <w:b/>
+          <w:bCs/>
+        </w:rPr>
+        <w:t>Jezik</w:t>
+      </w:r>
+      <w:r>
+        <w:t xml:space="preserve">: </w:t>
       </w:r>
       <w:proofErr w:type="spellStart"/>
       <w:r>
@@ -183,7 +214,13 @@
       </w:r>
       <w:proofErr w:type="spellStart"/>
       <w:r>
-        <w:t>behaviour</w:t>
+        <w:t>behavio</w:t>
+      </w:r>
+      <w:r>
+        <w:t>u</w:t>
+      </w:r>
+      <w:r>
+        <w:t>r</w:t>
       </w:r>
       <w:proofErr w:type="spellEnd"/>
       <w:r>
@@ -898,6 +935,446 @@
         <w:t>AURELIA</w:t>
       </w:r>
     </w:p>
+    <w:p>
+      <w:r>
+        <w:t>Aurelia je eden novejših ogrodij za izdelavo spletnih aplikacij</w:t>
+      </w:r>
+      <w:r>
+        <w:t xml:space="preserve"> (izdan je bil leta 2015 in je trenutno v prvi verziji)</w:t>
+      </w:r>
+      <w:r>
+        <w:t xml:space="preserve">. Lahko bi tudi rekli, da je naslednja generacija le teh. Aurelia ponuja svež in </w:t>
+      </w:r>
+      <w:proofErr w:type="spellStart"/>
+      <w:r>
+        <w:t>vznemerljiv</w:t>
+      </w:r>
+      <w:proofErr w:type="spellEnd"/>
+      <w:r>
+        <w:t xml:space="preserve"> pristop razvoju čelnega dela aplikacij, ki je močnejši alternativam. Sama sintak</w:t>
+      </w:r>
+      <w:r>
+        <w:t>s</w:t>
+      </w:r>
+      <w:r>
+        <w:t>a je zelo podobna</w:t>
+      </w:r>
+      <w:r>
+        <w:t xml:space="preserve"> tisti, ki jo ima </w:t>
+      </w:r>
+      <w:proofErr w:type="spellStart"/>
+      <w:r>
+        <w:t>Angular</w:t>
+      </w:r>
+      <w:proofErr w:type="spellEnd"/>
+      <w:r>
+        <w:t>.</w:t>
+      </w:r>
+    </w:p>
+    <w:p>
+      <w:pPr>
+        <w:pStyle w:val="Naslov2"/>
+      </w:pPr>
+      <w:r>
+        <w:t>Priročnost &gt; konfiguracija</w:t>
+      </w:r>
+    </w:p>
+    <w:p>
+      <w:r>
+        <w:t xml:space="preserve">Cilj Aurelie je, da </w:t>
+      </w:r>
+      <w:proofErr w:type="spellStart"/>
+      <w:r>
+        <w:t>prioritizira</w:t>
+      </w:r>
+      <w:proofErr w:type="spellEnd"/>
+      <w:r>
+        <w:t xml:space="preserve"> priročnost tako, da ima manjši vpliv na razvoj. Ta način zmanjša število odločitev, ki jih morajo razvijalci narediti, brez da izgubijo fleksibilnost.  </w:t>
+      </w:r>
+      <w:r>
+        <w:t xml:space="preserve"> </w:t>
+      </w:r>
+    </w:p>
+    <w:p>
+      <w:pPr>
+        <w:pStyle w:val="Naslov2"/>
+      </w:pPr>
+      <w:r>
+        <w:t>Moduli</w:t>
+      </w:r>
+    </w:p>
+    <w:p>
+      <w:r>
+        <w:t xml:space="preserve">Tako kot </w:t>
+      </w:r>
+      <w:proofErr w:type="spellStart"/>
+      <w:r>
+        <w:t>Angular</w:t>
+      </w:r>
+      <w:proofErr w:type="spellEnd"/>
+      <w:r>
+        <w:t xml:space="preserve"> je tudi Aurelia skupek JS modulov. Grajenje aplikacij je prav tako podobno </w:t>
+      </w:r>
+      <w:proofErr w:type="spellStart"/>
+      <w:r>
+        <w:t>Angularju</w:t>
+      </w:r>
+      <w:proofErr w:type="spellEnd"/>
+      <w:r>
+        <w:t xml:space="preserve">; kompozicija preprostih komponent s standardnim JS jezikom in </w:t>
+      </w:r>
+      <w:proofErr w:type="spellStart"/>
+      <w:r>
+        <w:t>TypeScript</w:t>
+      </w:r>
+      <w:proofErr w:type="spellEnd"/>
+      <w:r>
+        <w:t xml:space="preserve"> razredi skupno z HTML predlogami. Moduli omogočajo slednje: </w:t>
+      </w:r>
+      <w:proofErr w:type="spellStart"/>
+      <w:r>
+        <w:t>Binding</w:t>
+      </w:r>
+      <w:proofErr w:type="spellEnd"/>
+      <w:r>
+        <w:t xml:space="preserve">, </w:t>
+      </w:r>
+      <w:proofErr w:type="spellStart"/>
+      <w:r>
+        <w:t>Dependency</w:t>
+      </w:r>
+      <w:proofErr w:type="spellEnd"/>
+      <w:r>
+        <w:t xml:space="preserve"> </w:t>
+      </w:r>
+      <w:proofErr w:type="spellStart"/>
+      <w:r>
+        <w:t>Injection</w:t>
+      </w:r>
+      <w:proofErr w:type="spellEnd"/>
+      <w:r>
+        <w:t xml:space="preserve">, </w:t>
+      </w:r>
+      <w:proofErr w:type="spellStart"/>
+      <w:r>
+        <w:t>Metadata</w:t>
+      </w:r>
+      <w:proofErr w:type="spellEnd"/>
+      <w:r>
+        <w:t xml:space="preserve">, </w:t>
+      </w:r>
+      <w:proofErr w:type="spellStart"/>
+      <w:r>
+        <w:t>Routing</w:t>
+      </w:r>
+      <w:proofErr w:type="spellEnd"/>
+      <w:r>
+        <w:t xml:space="preserve"> ter </w:t>
+      </w:r>
+      <w:proofErr w:type="spellStart"/>
+      <w:r>
+        <w:t>Templating</w:t>
+      </w:r>
+      <w:proofErr w:type="spellEnd"/>
+      <w:r>
+        <w:t xml:space="preserve"> </w:t>
+      </w:r>
+      <w:r>
+        <w:sym w:font="Wingdings" w:char="F0E0"/>
+      </w:r>
+      <w:r>
+        <w:t xml:space="preserve"> skoraj identično </w:t>
+      </w:r>
+      <w:proofErr w:type="spellStart"/>
+      <w:r>
+        <w:t>Angularju</w:t>
+      </w:r>
+      <w:proofErr w:type="spellEnd"/>
+      <w:r>
+        <w:t>. Te module je moč uporabiti individualno v vsakem JS projektu, vključno z Node.js.</w:t>
+      </w:r>
+    </w:p>
+    <w:p>
+      <w:pPr>
+        <w:pStyle w:val="Naslov2"/>
+      </w:pPr>
+      <w:r>
+        <w:t>Standardi odprtega spleta</w:t>
+      </w:r>
+    </w:p>
+    <w:p>
+      <w:r>
+        <w:t xml:space="preserve">Aurelia uporablja DOM standard, ki je neodvisen od platforme in jezika. Prav tako uporablja lastni HTML </w:t>
+      </w:r>
+      <w:proofErr w:type="spellStart"/>
+      <w:r>
+        <w:t>parser</w:t>
+      </w:r>
+      <w:proofErr w:type="spellEnd"/>
+      <w:r>
+        <w:t xml:space="preserve"> in JS razširitve ter ob tem ohranja DOM API za optimizacijo </w:t>
+      </w:r>
+      <w:r>
+        <w:t>delovanja.</w:t>
+      </w:r>
+    </w:p>
+    <w:p>
+      <w:r>
+        <w:t>Aurelia temelji na W3C, kar bo aplikacijam, ki bodo temeljile na Aurelii, omogočalo neoviran razvoj.</w:t>
+      </w:r>
+    </w:p>
+    <w:p>
+      <w:pPr>
+        <w:pStyle w:val="Naslov2"/>
+      </w:pPr>
+      <w:proofErr w:type="spellStart"/>
+      <w:r>
+        <w:t>Binding</w:t>
+      </w:r>
+      <w:proofErr w:type="spellEnd"/>
+      <w:r>
+        <w:t xml:space="preserve"> ali povezovanje</w:t>
+      </w:r>
+    </w:p>
+    <w:p>
+      <w:r>
+        <w:t xml:space="preserve">Aurelia z lahkoto podpira enosmerno in dvosmerno povezovanje, medtem ko je to malce težje v primeru </w:t>
+      </w:r>
+      <w:proofErr w:type="spellStart"/>
+      <w:r>
+        <w:t>Angularja</w:t>
+      </w:r>
+      <w:proofErr w:type="spellEnd"/>
+      <w:r>
+        <w:t xml:space="preserve"> in lahko privede do zmede med razvijalci. Pri enosmernem povezovanju podatki tečejo v eno smer, iz objektov v UI, pri dvosmernem pa v obe smeri, se pravi izmenjava med UI in objekti, kar omogoča sinhronizacijo. </w:t>
+      </w:r>
+    </w:p>
+    <w:p>
+      <w:r>
+        <w:t xml:space="preserve">Aurelia v osnovi uporablja enosmerno povezavo. </w:t>
+      </w:r>
+    </w:p>
+    <w:p>
+      <w:pPr>
+        <w:pStyle w:val="Naslov2"/>
+      </w:pPr>
+      <w:r>
+        <w:t>Popularnost</w:t>
+      </w:r>
+    </w:p>
+    <w:p>
+      <w:r>
+        <w:t xml:space="preserve">V primerjavi je </w:t>
+      </w:r>
+      <w:proofErr w:type="spellStart"/>
+      <w:r>
+        <w:t>Angular</w:t>
+      </w:r>
+      <w:proofErr w:type="spellEnd"/>
+      <w:r>
+        <w:t xml:space="preserve"> v </w:t>
+      </w:r>
+      <w:proofErr w:type="spellStart"/>
+      <w:r>
+        <w:t>večih</w:t>
+      </w:r>
+      <w:proofErr w:type="spellEnd"/>
+      <w:r>
+        <w:t xml:space="preserve"> primerih bolj popularen kot Aurelia, verjetno zato, ker še ne obstaja veliko uspešnih aplikacij, ki bi </w:t>
+      </w:r>
+      <w:proofErr w:type="spellStart"/>
+      <w:r>
+        <w:t>temeljije</w:t>
+      </w:r>
+      <w:proofErr w:type="spellEnd"/>
+      <w:r>
+        <w:t xml:space="preserve"> na Aurelii. </w:t>
+      </w:r>
+    </w:p>
+    <w:p>
+      <w:pPr>
+        <w:pStyle w:val="Naslov2"/>
+      </w:pPr>
+      <w:r>
+        <w:t>Jezikovna podpora</w:t>
+      </w:r>
+    </w:p>
+    <w:p>
+      <w:proofErr w:type="spellStart"/>
+      <w:r>
+        <w:t>Angular</w:t>
+      </w:r>
+      <w:proofErr w:type="spellEnd"/>
+      <w:r>
+        <w:t xml:space="preserve"> zahteva, da razvijalci pišejo strogo JS v </w:t>
+      </w:r>
+      <w:proofErr w:type="spellStart"/>
+      <w:r>
+        <w:t>TypeScriptu</w:t>
+      </w:r>
+      <w:proofErr w:type="spellEnd"/>
+      <w:r>
+        <w:t xml:space="preserve">. Aurelia razvijalci lahko prav tako uporabljajo </w:t>
+      </w:r>
+      <w:proofErr w:type="spellStart"/>
+      <w:r>
+        <w:t>TypeScript</w:t>
+      </w:r>
+      <w:proofErr w:type="spellEnd"/>
+      <w:r>
+        <w:t xml:space="preserve"> vendar lahko uporabijo tudi ES ali </w:t>
+      </w:r>
+      <w:proofErr w:type="spellStart"/>
+      <w:r>
+        <w:t>EcmaScript</w:t>
+      </w:r>
+      <w:proofErr w:type="spellEnd"/>
+      <w:r>
+        <w:t xml:space="preserve">, kar razvijalcem omogoči večjo fleksibilnost. </w:t>
+      </w:r>
+    </w:p>
+    <w:p>
+      <w:pPr>
+        <w:pStyle w:val="Naslov2"/>
+      </w:pPr>
+      <w:proofErr w:type="spellStart"/>
+      <w:r>
+        <w:t>Routing</w:t>
+      </w:r>
+      <w:proofErr w:type="spellEnd"/>
+    </w:p>
+    <w:p>
+      <w:r>
+        <w:t xml:space="preserve">Oba ogrodja </w:t>
+      </w:r>
+      <w:r>
+        <w:t xml:space="preserve">se soočata z </w:t>
+      </w:r>
+      <w:proofErr w:type="spellStart"/>
+      <w:r>
+        <w:t>routing</w:t>
+      </w:r>
+      <w:proofErr w:type="spellEnd"/>
+      <w:r>
+        <w:t xml:space="preserve"> konfiguracijo na podoben način, vendar je definicija poti malce različna. V Aurelii, razvijalci definirajo starševske poti na enem mestu, otroke pa v posameznih komponentah. Ta pristop popolnoma </w:t>
+      </w:r>
+      <w:proofErr w:type="spellStart"/>
+      <w:r>
+        <w:t>enkapsulira</w:t>
+      </w:r>
+      <w:proofErr w:type="spellEnd"/>
+      <w:r>
+        <w:t xml:space="preserve"> komponente ter skrije njihovo notranjo </w:t>
+      </w:r>
+      <w:proofErr w:type="spellStart"/>
+      <w:r>
+        <w:t>komplekstnost</w:t>
+      </w:r>
+      <w:proofErr w:type="spellEnd"/>
+      <w:r>
+        <w:t xml:space="preserve">. Za primerjavo, v </w:t>
+      </w:r>
+      <w:proofErr w:type="spellStart"/>
+      <w:r>
+        <w:t>Angularju</w:t>
+      </w:r>
+      <w:proofErr w:type="spellEnd"/>
+      <w:r>
+        <w:t xml:space="preserve"> je potrebno definirati poti modula v centralizirani </w:t>
+      </w:r>
+      <w:proofErr w:type="spellStart"/>
+      <w:r>
+        <w:t>konfiguracijski</w:t>
+      </w:r>
+      <w:proofErr w:type="spellEnd"/>
+      <w:r>
+        <w:t xml:space="preserve"> datoteki, vključno s potmi, komponentami in otroki poti. To naredi definicijo poti kompleksnejšo v </w:t>
+      </w:r>
+      <w:proofErr w:type="spellStart"/>
+      <w:r>
+        <w:t>Angularju</w:t>
+      </w:r>
+      <w:proofErr w:type="spellEnd"/>
+    </w:p>
+    <w:p>
+      <w:pPr>
+        <w:pStyle w:val="Naslov1"/>
+      </w:pPr>
+      <w:r>
+        <w:lastRenderedPageBreak/>
+        <w:t xml:space="preserve">Zakaj </w:t>
+      </w:r>
+      <w:proofErr w:type="spellStart"/>
+      <w:r>
+        <w:t>Angular</w:t>
+      </w:r>
+      <w:proofErr w:type="spellEnd"/>
+      <w:r>
+        <w:t xml:space="preserve"> in ne njegove alternative?</w:t>
+      </w:r>
+    </w:p>
+    <w:p>
+      <w:r>
+        <w:t xml:space="preserve">Aurelia je eden novejših ogrodij in ima podobno osnovo kot </w:t>
+      </w:r>
+      <w:proofErr w:type="spellStart"/>
+      <w:r>
+        <w:t>Angular</w:t>
+      </w:r>
+      <w:proofErr w:type="spellEnd"/>
+      <w:r>
+        <w:t xml:space="preserve">, vendar odpravi nekaj kompleksnosti le tega. </w:t>
+      </w:r>
+      <w:proofErr w:type="spellStart"/>
+      <w:r>
+        <w:t>Vue</w:t>
+      </w:r>
+      <w:proofErr w:type="spellEnd"/>
+      <w:r>
+        <w:t xml:space="preserve"> je prav tako podoben </w:t>
+      </w:r>
+      <w:proofErr w:type="spellStart"/>
+      <w:r>
+        <w:t>Angularju</w:t>
+      </w:r>
+      <w:proofErr w:type="spellEnd"/>
+      <w:r>
+        <w:t xml:space="preserve">, vendar v osnovi ne vsebuje toliko možnosti kot </w:t>
+      </w:r>
+      <w:proofErr w:type="spellStart"/>
+      <w:r>
+        <w:t>Angular</w:t>
+      </w:r>
+      <w:proofErr w:type="spellEnd"/>
+      <w:r>
+        <w:t xml:space="preserve">. </w:t>
+      </w:r>
+      <w:proofErr w:type="spellStart"/>
+      <w:r>
+        <w:t>React</w:t>
+      </w:r>
+      <w:proofErr w:type="spellEnd"/>
+      <w:r>
+        <w:t xml:space="preserve"> JS je dandanes eden najhitrejših ogrodij kar se tiče spletnih aplikacij, vendar ne ustreza naši ciljni aplikaciji, predvsem zaradi omejenosti na UI. Zdelo se nam je, da bi naši aplikaciji bolj ustrezal </w:t>
+      </w:r>
+      <w:proofErr w:type="spellStart"/>
+      <w:r>
+        <w:t>Angular</w:t>
+      </w:r>
+      <w:proofErr w:type="spellEnd"/>
+      <w:r>
+        <w:t xml:space="preserve">, predvsem zaradi predznanja o njemu in zaradi njegove zmogljivosti (preprosta implementacija Google </w:t>
+      </w:r>
+      <w:proofErr w:type="spellStart"/>
+      <w:r>
+        <w:t>maps</w:t>
+      </w:r>
+      <w:proofErr w:type="spellEnd"/>
+      <w:r>
+        <w:t xml:space="preserve">, storitve, izgled). </w:t>
+      </w:r>
+    </w:p>
+    <w:p/>
     <w:sectPr>
       <w:pgSz w:w="11906" w:h="16838"/>
       <w:pgMar w:top="1417" w:right="1417" w:bottom="1417" w:left="1417" w:header="708" w:footer="708" w:gutter="0"/>

</xml_diff>